<commit_message>
"Add section on Atomicity"
</commit_message>
<xml_diff>
--- a/ASM - Architecture View[PB].docx
+++ b/ASM - Architecture View[PB].docx
@@ -208,7 +208,7 @@
         </w:rPr>
         <w:t xml:space="preserve">When analysing the architecture of a system, the ArchiMate project </w:t>
       </w:r>
-      <w:ins w:id="0" w:author="Paul Brandt" w:date="2020-03-21T12:41:00Z">
+      <w:ins w:id="0" w:author="Brandt, P. (Paul)" w:date="2020-03-21T12:41:00Z">
         <w:r>
           <w:rPr>
             <w:lang w:val="en-US"/>
@@ -284,17 +284,22 @@
     </w:p>
     <w:p>
       <w:pPr>
-        <w:rPr>
-          <w:lang w:val="en-US"/>
-        </w:rPr>
-      </w:pPr>
+        <w:ind w:left="720"/>
+        <w:rPr>
+          <w:lang w:val="en-US"/>
+        </w:rPr>
+        <w:pPrChange w:id="1" w:author="Brandt, P. (Paul) [2]" w:date="2020-03-30T19:31:00Z">
+          <w:pPr/>
+        </w:pPrChange>
+      </w:pPr>
+      <w:bookmarkStart w:id="2" w:name="_GoBack"/>
       <w:r>
         <w:rPr>
           <w:lang w:val="en-US"/>
         </w:rPr>
         <w:t xml:space="preserve">The principles behind the concept of the ASM represent the basis for the definition of a view: semantic coherence (principle 2.1) and atomicity (principle 2.2) are </w:t>
       </w:r>
-      <w:del w:id="1" w:author="Paul Brandt" w:date="2020-03-23T12:21:00Z">
+      <w:del w:id="3" w:author="Brandt, P. (Paul)" w:date="2020-03-23T12:21:00Z">
         <w:r>
           <w:rPr>
             <w:lang w:val="en-US"/>
@@ -306,28 +311,28 @@
         <w:rPr>
           <w:lang w:val="en-US"/>
         </w:rPr>
-        <w:t xml:space="preserve">at the core of addressing the semantic concerns in terms of the system’s architecture. To address semantics, the ASM includes not only the elements of the passive structure (information and data objects), but also the behaviour structure (rules and processes) acting on the passive structure for each element of the active structure (the agents of the system). The coherence principle (principle 2.1) edicts that both aspects cannot be separated, but also establishes rules on how to guarantee that the coherence is maintained. The atomicity principle (principle 2.2) edicts that the scope of the ASM in terms of structural elements, should be delimited by what is required to express a semantic element. Combining those principles guarantees  that the foundational design principle of high cohesion is applied when addressing the semantic concerns associated with the system. We therefore state that the </w:t>
+        <w:t xml:space="preserve">at the core of addressing the semantic concerns in terms of the system’s architecture. To address semantics, the ASM includes not only the elements of the passive structure (information and data objects), but also the behaviour structure (rules and processes) acting on the passive structure for each element of the active structure (the agents of the system). The coherence principle (principle 2.1) edicts that both aspects cannot be separated, but also establishes rules on how to guarantee that the coherence is maintained. The atomicity principle (principle 2.2) edicts that the scope of the ASM in terms of structural elements, should be delimited by what is required to express a semantic element. Combining those principles guarantees  that the foundational design principle of high cohesion is applied when addressing the </w:t>
       </w:r>
       <w:r>
         <w:rPr>
           <w:lang w:val="en-US"/>
         </w:rPr>
         <w:lastRenderedPageBreak/>
-        <w:t xml:space="preserve">ASM itself subsumes the semantic viewpoint of the system and needs to be integrated as such in the architecture description of the system. This viewpoint conforms with ISO42010, and is an instance of the generic viewpoint: it does address </w:t>
-      </w:r>
-      <w:commentRangeStart w:id="2"/>
+        <w:t xml:space="preserve">semantic concerns associated with the system. We therefore state that the ASM itself subsumes the semantic viewpoint of the system and needs to be integrated as such in the architecture description of the system. This viewpoint conforms with ISO42010, and is an instance of the generic viewpoint: it does address </w:t>
+      </w:r>
+      <w:commentRangeStart w:id="4"/>
       <w:r>
         <w:rPr>
           <w:lang w:val="en-US"/>
         </w:rPr>
         <w:t>the semantic concerns of the stakeholders</w:t>
       </w:r>
-      <w:commentRangeEnd w:id="2"/>
+      <w:commentRangeEnd w:id="4"/>
       <w:r>
         <w:rPr>
           <w:rStyle w:val="CommentReference"/>
         </w:rPr>
-        <w:commentReference w:id="2"/>
+        <w:commentReference w:id="4"/>
       </w:r>
       <w:r>
         <w:rPr>
@@ -338,9 +343,13 @@
     </w:p>
     <w:p>
       <w:pPr>
-        <w:rPr>
-          <w:lang w:val="en-US"/>
-        </w:rPr>
+        <w:ind w:left="720"/>
+        <w:rPr>
+          <w:lang w:val="en-US"/>
+        </w:rPr>
+        <w:pPrChange w:id="5" w:author="Brandt, P. (Paul) [2]" w:date="2020-03-30T19:31:00Z">
+          <w:pPr/>
+        </w:pPrChange>
       </w:pPr>
       <w:r>
         <w:rPr>
@@ -348,7 +357,7 @@
         </w:rPr>
         <w:t>ADL</w:t>
       </w:r>
-      <w:ins w:id="3" w:author="Paul Brandt [2]" w:date="2020-03-21T15:32:00Z">
+      <w:ins w:id="6" w:author="Brandt, P. (Paul)" w:date="2020-03-21T15:32:00Z">
         <w:r>
           <w:rPr>
             <w:lang w:val="en-US"/>
@@ -390,19 +399,19 @@
         </w:rPr>
         <w:t xml:space="preserve">. They however lack the support for </w:t>
       </w:r>
-      <w:commentRangeStart w:id="4"/>
+      <w:commentRangeStart w:id="7"/>
       <w:r>
         <w:rPr>
           <w:lang w:val="en-US"/>
         </w:rPr>
         <w:t>actual semantic description</w:t>
       </w:r>
-      <w:commentRangeEnd w:id="4"/>
+      <w:commentRangeEnd w:id="7"/>
       <w:r>
         <w:rPr>
           <w:rStyle w:val="CommentReference"/>
         </w:rPr>
-        <w:commentReference w:id="4"/>
+        <w:commentReference w:id="7"/>
       </w:r>
       <w:r>
         <w:rPr>
@@ -410,7 +419,7 @@
         </w:rPr>
         <w:t>. It is quite common for ADL</w:t>
       </w:r>
-      <w:ins w:id="5" w:author="Paul Brandt [2]" w:date="2020-03-21T15:33:00Z">
+      <w:ins w:id="8" w:author="Brandt, P. (Paul)" w:date="2020-03-21T15:33:00Z">
         <w:r>
           <w:rPr>
             <w:lang w:val="en-US"/>
@@ -418,7 +427,7 @@
           <w:t>s</w:t>
         </w:r>
       </w:ins>
-      <w:del w:id="6" w:author="Paul Brandt [2]" w:date="2020-03-21T15:34:00Z">
+      <w:del w:id="9" w:author="Brandt, P. (Paul)" w:date="2020-03-21T15:34:00Z">
         <w:r>
           <w:rPr>
             <w:lang w:val="en-US"/>
@@ -432,7 +441,7 @@
         </w:rPr>
         <w:t xml:space="preserve"> to be considered a higher level modelling language, and to be complemented with lower-level language (such as BPMN in the description of business processes). The principle 3.1 brings ontological commitment as the foundation for language appropriateness. We consider this as the bed for a language specification dedicated to the design of models belonging to the semantic view. It is the model kind that the </w:t>
       </w:r>
-      <w:ins w:id="7" w:author="Paul Brandt [3]" w:date="2020-03-21T15:42:00Z">
+      <w:ins w:id="10" w:author="Brandt, P. (Paul)" w:date="2020-03-21T15:42:00Z">
         <w:r>
           <w:t>ISO42010 </w:t>
         </w:r>
@@ -443,20 +452,21 @@
         </w:rPr>
         <w:t xml:space="preserve">standard defines as part of the definition of a viewpoint, which captures the conventions for a type of modelling: it requires that the models belonging to a view are expressed in a modelling language specified in the governing viewpoint. The language appropriateness principle therefore even strengthens the definition of a viewpoint according to the standard, and the ASM defines a viewpoint, </w:t>
       </w:r>
-      <w:commentRangeStart w:id="8"/>
+      <w:commentRangeStart w:id="11"/>
       <w:r>
         <w:rPr>
           <w:lang w:val="en-US"/>
         </w:rPr>
         <w:t xml:space="preserve">but also provides with the requirements for the language supporting the description of a view according to the governing viewpoint. </w:t>
       </w:r>
-      <w:commentRangeEnd w:id="8"/>
+      <w:commentRangeEnd w:id="11"/>
       <w:r>
         <w:rPr>
           <w:rStyle w:val="CommentReference"/>
         </w:rPr>
-        <w:commentReference w:id="8"/>
-      </w:r>
+        <w:commentReference w:id="11"/>
+      </w:r>
+      <w:bookmarkEnd w:id="2"/>
     </w:p>
     <w:p>
       <w:pPr>
@@ -487,7 +497,7 @@
     <w:p>
       <w:pPr>
         <w:rPr>
-          <w:ins w:id="9" w:author="Paul Brandt [4]" w:date="2020-03-21T16:13:00Z"/>
+          <w:ins w:id="12" w:author="Brandt, P. (Paul)" w:date="2020-03-21T16:13:00Z"/>
           <w:lang w:val="en-US"/>
         </w:rPr>
       </w:pPr>
@@ -512,19 +522,19 @@
     <w:p>
       <w:pPr>
         <w:rPr>
-          <w:ins w:id="10" w:author="Paul Brandt" w:date="2020-03-23T10:41:00Z"/>
-          <w:lang w:val="en-US"/>
-        </w:rPr>
-      </w:pPr>
-    </w:p>
-    <w:p>
-      <w:pPr>
-        <w:rPr>
-          <w:ins w:id="11" w:author="Paul Brandt" w:date="2020-03-23T12:02:00Z"/>
-          <w:lang w:val="en-US"/>
-        </w:rPr>
-      </w:pPr>
-      <w:ins w:id="12" w:author="Paul Brandt" w:date="2020-03-23T10:50:00Z">
+          <w:ins w:id="13" w:author="Brandt, P. (Paul)" w:date="2020-03-23T10:41:00Z"/>
+          <w:lang w:val="en-US"/>
+        </w:rPr>
+      </w:pPr>
+    </w:p>
+    <w:p>
+      <w:pPr>
+        <w:rPr>
+          <w:ins w:id="14" w:author="Brandt, P. (Paul)" w:date="2020-03-23T12:02:00Z"/>
+          <w:lang w:val="en-US"/>
+        </w:rPr>
+      </w:pPr>
+      <w:ins w:id="15" w:author="Brandt, P. (Paul)" w:date="2020-03-23T10:50:00Z">
         <w:r>
           <w:rPr>
             <w:lang w:val="en-US"/>
@@ -532,7 +542,7 @@
           <w:t xml:space="preserve">Rereading </w:t>
         </w:r>
       </w:ins>
-      <w:ins w:id="13" w:author="Paul Brandt" w:date="2020-03-23T10:51:00Z">
+      <w:ins w:id="16" w:author="Brandt, P. (Paul)" w:date="2020-03-23T10:51:00Z">
         <w:r>
           <w:rPr>
             <w:lang w:val="en-US"/>
@@ -546,7 +556,7 @@
           <w:t xml:space="preserve">very artificial. Principle 3.1 is </w:t>
         </w:r>
       </w:ins>
-      <w:ins w:id="14" w:author="Paul Brandt" w:date="2020-03-23T10:52:00Z">
+      <w:ins w:id="17" w:author="Brandt, P. (Paul)" w:date="2020-03-23T10:52:00Z">
         <w:r>
           <w:rPr>
             <w:lang w:val="en-US"/>
@@ -554,7 +564,7 @@
           <w:t>very meager in only</w:t>
         </w:r>
       </w:ins>
-      <w:ins w:id="15" w:author="Paul Brandt" w:date="2020-03-23T10:51:00Z">
+      <w:ins w:id="18" w:author="Brandt, P. (Paul)" w:date="2020-03-23T10:51:00Z">
         <w:r>
           <w:rPr>
             <w:lang w:val="en-US"/>
@@ -562,7 +572,7 @@
           <w:t xml:space="preserve"> </w:t>
         </w:r>
       </w:ins>
-      <w:ins w:id="16" w:author="Paul Brandt" w:date="2020-03-23T10:52:00Z">
+      <w:ins w:id="19" w:author="Brandt, P. (Paul)" w:date="2020-03-23T10:52:00Z">
         <w:r>
           <w:rPr>
             <w:lang w:val="en-US"/>
@@ -584,7 +594,7 @@
           <w:t xml:space="preserve"> </w:t>
         </w:r>
       </w:ins>
-      <w:ins w:id="17" w:author="Paul Brandt" w:date="2020-03-23T11:13:00Z">
+      <w:ins w:id="20" w:author="Brandt, P. (Paul)" w:date="2020-03-23T11:13:00Z">
         <w:r>
           <w:rPr>
             <w:lang w:val="en-US"/>
@@ -592,7 +602,7 @@
           <w:t>each</w:t>
         </w:r>
       </w:ins>
-      <w:ins w:id="18" w:author="Paul Brandt" w:date="2020-03-23T10:53:00Z">
+      <w:ins w:id="21" w:author="Brandt, P. (Paul)" w:date="2020-03-23T10:53:00Z">
         <w:r>
           <w:rPr>
             <w:lang w:val="en-US"/>
@@ -600,7 +610,7 @@
           <w:t xml:space="preserve"> language</w:t>
         </w:r>
       </w:ins>
-      <w:ins w:id="19" w:author="Paul Brandt" w:date="2020-03-23T11:13:00Z">
+      <w:ins w:id="22" w:author="Brandt, P. (Paul)" w:date="2020-03-23T11:13:00Z">
         <w:r>
           <w:rPr>
             <w:lang w:val="en-US"/>
@@ -608,7 +618,7 @@
           <w:t>’s</w:t>
         </w:r>
       </w:ins>
-      <w:ins w:id="20" w:author="Paul Brandt" w:date="2020-03-23T10:53:00Z">
+      <w:ins w:id="23" w:author="Brandt, P. (Paul)" w:date="2020-03-23T10:53:00Z">
         <w:r>
           <w:rPr>
             <w:lang w:val="en-US"/>
@@ -622,7 +632,7 @@
           <w:t xml:space="preserve">ontological commitment </w:t>
         </w:r>
       </w:ins>
-      <w:ins w:id="21" w:author="Paul Brandt" w:date="2020-03-23T10:54:00Z">
+      <w:ins w:id="24" w:author="Brandt, P. (Paul)" w:date="2020-03-23T10:54:00Z">
         <w:r>
           <w:rPr>
             <w:lang w:val="en-US"/>
@@ -630,7 +640,7 @@
           <w:t>impacts the semantics of the model</w:t>
         </w:r>
       </w:ins>
-      <w:ins w:id="22" w:author="Paul Brandt" w:date="2020-03-23T10:57:00Z">
+      <w:ins w:id="25" w:author="Brandt, P. (Paul)" w:date="2020-03-23T10:57:00Z">
         <w:r>
           <w:rPr>
             <w:lang w:val="en-US"/>
@@ -650,7 +660,7 @@
           <w:t>”</w:t>
         </w:r>
       </w:ins>
-      <w:ins w:id="23" w:author="Paul Brandt" w:date="2020-03-23T10:54:00Z">
+      <w:ins w:id="26" w:author="Brandt, P. (Paul)" w:date="2020-03-23T10:54:00Z">
         <w:r>
           <w:rPr>
             <w:lang w:val="en-US"/>
@@ -658,7 +668,7 @@
           <w:t xml:space="preserve">. </w:t>
         </w:r>
       </w:ins>
-      <w:ins w:id="24" w:author="Paul Brandt" w:date="2020-03-23T10:58:00Z">
+      <w:ins w:id="27" w:author="Brandt, P. (Paul)" w:date="2020-03-23T10:58:00Z">
         <w:r>
           <w:rPr>
             <w:lang w:val="en-US"/>
@@ -666,7 +676,7 @@
           <w:t>Contrarily, p</w:t>
         </w:r>
       </w:ins>
-      <w:ins w:id="25" w:author="Paul Brandt" w:date="2020-03-23T10:54:00Z">
+      <w:ins w:id="28" w:author="Brandt, P. (Paul)" w:date="2020-03-23T10:54:00Z">
         <w:r>
           <w:rPr>
             <w:lang w:val="en-US"/>
@@ -674,7 +684,7 @@
           <w:t xml:space="preserve">rinciple 3.2 </w:t>
         </w:r>
       </w:ins>
-      <w:ins w:id="26" w:author="Paul Brandt" w:date="2020-03-23T10:59:00Z">
+      <w:ins w:id="29" w:author="Brandt, P. (Paul)" w:date="2020-03-23T10:59:00Z">
         <w:r>
           <w:rPr>
             <w:lang w:val="en-US"/>
@@ -694,7 +704,7 @@
           <w:t>issues that</w:t>
         </w:r>
       </w:ins>
-      <w:ins w:id="27" w:author="Paul Brandt" w:date="2020-03-23T11:00:00Z">
+      <w:ins w:id="30" w:author="Brandt, P. (Paul)" w:date="2020-03-23T11:00:00Z">
         <w:r>
           <w:rPr>
             <w:lang w:val="en-US"/>
@@ -708,7 +718,7 @@
           <w:t>ng (or building your own domains specific) language</w:t>
         </w:r>
       </w:ins>
-      <w:ins w:id="28" w:author="Paul Brandt" w:date="2020-03-23T11:01:00Z">
+      <w:ins w:id="31" w:author="Brandt, P. (Paul)" w:date="2020-03-23T11:01:00Z">
         <w:r>
           <w:rPr>
             <w:lang w:val="en-US"/>
@@ -716,7 +726,7 @@
           <w:t xml:space="preserve">. </w:t>
         </w:r>
       </w:ins>
-      <w:ins w:id="29" w:author="Paul Brandt" w:date="2020-03-23T11:02:00Z">
+      <w:ins w:id="32" w:author="Brandt, P. (Paul)" w:date="2020-03-23T11:02:00Z">
         <w:r>
           <w:rPr>
             <w:lang w:val="en-US"/>
@@ -724,7 +734,7 @@
           <w:t xml:space="preserve">By talking in 3.2 about construction issues, it already implies </w:t>
         </w:r>
       </w:ins>
-      <w:ins w:id="30" w:author="Paul Brandt" w:date="2020-03-23T11:03:00Z">
+      <w:ins w:id="33" w:author="Brandt, P. (Paul)" w:date="2020-03-23T11:03:00Z">
         <w:r>
           <w:rPr>
             <w:lang w:val="en-US"/>
@@ -738,7 +748,7 @@
           <w:t xml:space="preserve">one needs to consider the OC from 3.1. </w:t>
         </w:r>
       </w:ins>
-      <w:ins w:id="31" w:author="Paul Brandt" w:date="2020-03-23T12:00:00Z">
+      <w:ins w:id="34" w:author="Brandt, P. (Paul)" w:date="2020-03-23T12:00:00Z">
         <w:r>
           <w:rPr>
             <w:lang w:val="en-US"/>
@@ -752,7 +762,7 @@
           <w:t>that you</w:t>
         </w:r>
       </w:ins>
-      <w:ins w:id="32" w:author="Paul Brandt" w:date="2020-03-23T12:01:00Z">
+      <w:ins w:id="35" w:author="Brandt, P. (Paul)" w:date="2020-03-23T12:01:00Z">
         <w:r>
           <w:rPr>
             <w:lang w:val="en-US"/>
@@ -766,7 +776,7 @@
           <w:t xml:space="preserve">makes perfect sense because it doesn’t add </w:t>
         </w:r>
       </w:ins>
-      <w:ins w:id="33" w:author="Paul Brandt" w:date="2020-03-23T12:02:00Z">
+      <w:ins w:id="36" w:author="Brandt, P. (Paul)" w:date="2020-03-23T12:02:00Z">
         <w:r>
           <w:rPr>
             <w:lang w:val="en-US"/>
@@ -778,19 +788,19 @@
     <w:p>
       <w:pPr>
         <w:rPr>
-          <w:ins w:id="34" w:author="Paul Brandt" w:date="2020-03-23T11:04:00Z"/>
-          <w:lang w:val="en-US"/>
-        </w:rPr>
-      </w:pPr>
-    </w:p>
-    <w:p>
-      <w:pPr>
-        <w:rPr>
-          <w:ins w:id="35" w:author="Paul Brandt" w:date="2020-03-23T11:01:00Z"/>
-          <w:lang w:val="en-US"/>
-        </w:rPr>
-      </w:pPr>
-      <w:ins w:id="36" w:author="Paul Brandt" w:date="2020-03-23T12:02:00Z">
+          <w:ins w:id="37" w:author="Brandt, P. (Paul)" w:date="2020-03-23T11:04:00Z"/>
+          <w:lang w:val="en-US"/>
+        </w:rPr>
+      </w:pPr>
+    </w:p>
+    <w:p>
+      <w:pPr>
+        <w:rPr>
+          <w:ins w:id="38" w:author="Brandt, P. (Paul)" w:date="2020-03-23T11:01:00Z"/>
+          <w:lang w:val="en-US"/>
+        </w:rPr>
+      </w:pPr>
+      <w:ins w:id="39" w:author="Brandt, P. (Paul)" w:date="2020-03-23T12:02:00Z">
         <w:r>
           <w:rPr>
             <w:lang w:val="en-US"/>
@@ -804,7 +814,7 @@
           <w:t>my conclusion is that</w:t>
         </w:r>
       </w:ins>
-      <w:ins w:id="37" w:author="Paul Brandt" w:date="2020-03-23T11:04:00Z">
+      <w:ins w:id="40" w:author="Brandt, P. (Paul)" w:date="2020-03-23T11:04:00Z">
         <w:r>
           <w:rPr>
             <w:lang w:val="en-US"/>
@@ -812,7 +822,7 @@
           <w:t xml:space="preserve"> b</w:t>
         </w:r>
       </w:ins>
-      <w:ins w:id="38" w:author="Paul Brandt" w:date="2020-03-23T11:03:00Z">
+      <w:ins w:id="41" w:author="Brandt, P. (Paul)" w:date="2020-03-23T11:03:00Z">
         <w:r>
           <w:rPr>
             <w:lang w:val="en-US"/>
@@ -820,7 +830,7 @@
           <w:t>ot</w:t>
         </w:r>
       </w:ins>
-      <w:ins w:id="39" w:author="Paul Brandt" w:date="2020-03-23T11:04:00Z">
+      <w:ins w:id="42" w:author="Brandt, P. (Paul)" w:date="2020-03-23T11:04:00Z">
         <w:r>
           <w:rPr>
             <w:lang w:val="en-US"/>
@@ -828,7 +838,7 @@
           <w:t>h</w:t>
         </w:r>
       </w:ins>
-      <w:ins w:id="40" w:author="Paul Brandt" w:date="2020-03-23T11:03:00Z">
+      <w:ins w:id="43" w:author="Brandt, P. (Paul)" w:date="2020-03-23T11:03:00Z">
         <w:r>
           <w:rPr>
             <w:lang w:val="en-US"/>
@@ -836,7 +846,7 @@
           <w:t xml:space="preserve"> </w:t>
         </w:r>
       </w:ins>
-      <w:ins w:id="41" w:author="Paul Brandt" w:date="2020-03-23T11:04:00Z">
+      <w:ins w:id="44" w:author="Brandt, P. (Paul)" w:date="2020-03-23T11:04:00Z">
         <w:r>
           <w:rPr>
             <w:lang w:val="en-US"/>
@@ -844,7 +854,7 @@
           <w:t>principles</w:t>
         </w:r>
       </w:ins>
-      <w:ins w:id="42" w:author="Paul Brandt" w:date="2020-03-23T11:03:00Z">
+      <w:ins w:id="45" w:author="Brandt, P. (Paul)" w:date="2020-03-23T11:03:00Z">
         <w:r>
           <w:rPr>
             <w:lang w:val="en-US"/>
@@ -852,7 +862,7 @@
           <w:t xml:space="preserve"> </w:t>
         </w:r>
       </w:ins>
-      <w:ins w:id="43" w:author="Paul Brandt" w:date="2020-03-23T11:04:00Z">
+      <w:ins w:id="46" w:author="Brandt, P. (Paul)" w:date="2020-03-23T11:04:00Z">
         <w:r>
           <w:rPr>
             <w:lang w:val="en-US"/>
@@ -880,7 +890,7 @@
           <w:t>, in f</w:t>
         </w:r>
       </w:ins>
-      <w:ins w:id="44" w:author="Paul Brandt" w:date="2020-03-23T11:05:00Z">
+      <w:ins w:id="47" w:author="Brandt, P. (Paul)" w:date="2020-03-23T11:05:00Z">
         <w:r>
           <w:rPr>
             <w:lang w:val="en-US"/>
@@ -888,7 +898,7 @@
           <w:t xml:space="preserve">act they consider the </w:t>
         </w:r>
       </w:ins>
-      <w:ins w:id="45" w:author="Paul Brandt" w:date="2020-03-23T11:46:00Z">
+      <w:ins w:id="48" w:author="Brandt, P. (Paul)" w:date="2020-03-23T11:46:00Z">
         <w:r>
           <w:rPr>
             <w:lang w:val="en-US"/>
@@ -896,7 +906,7 @@
           <w:t xml:space="preserve">one </w:t>
         </w:r>
       </w:ins>
-      <w:ins w:id="46" w:author="Paul Brandt" w:date="2020-03-23T11:05:00Z">
+      <w:ins w:id="49" w:author="Brandt, P. (Paul)" w:date="2020-03-23T11:05:00Z">
         <w:r>
           <w:rPr>
             <w:lang w:val="en-US"/>
@@ -924,7 +934,7 @@
           <w:t xml:space="preserve"> of languages</w:t>
         </w:r>
       </w:ins>
-      <w:ins w:id="47" w:author="Paul Brandt" w:date="2020-03-23T11:06:00Z">
+      <w:ins w:id="50" w:author="Brandt, P. (Paul)" w:date="2020-03-23T11:06:00Z">
         <w:r>
           <w:rPr>
             <w:lang w:val="en-US"/>
@@ -932,7 +942,7 @@
           <w:t xml:space="preserve">. </w:t>
         </w:r>
       </w:ins>
-      <w:ins w:id="48" w:author="Paul Brandt" w:date="2020-03-23T12:02:00Z">
+      <w:ins w:id="51" w:author="Brandt, P. (Paul)" w:date="2020-03-23T12:02:00Z">
         <w:r>
           <w:rPr>
             <w:lang w:val="en-US"/>
@@ -940,7 +950,7 @@
           <w:t>Consequently</w:t>
         </w:r>
       </w:ins>
-      <w:ins w:id="49" w:author="Paul Brandt" w:date="2020-03-23T11:06:00Z">
+      <w:ins w:id="52" w:author="Brandt, P. (Paul)" w:date="2020-03-23T11:06:00Z">
         <w:r>
           <w:rPr>
             <w:lang w:val="en-US"/>
@@ -976,19 +986,19 @@
     <w:p>
       <w:pPr>
         <w:rPr>
-          <w:del w:id="50" w:author="Paul Brandt" w:date="2020-03-23T11:06:00Z"/>
-          <w:lang w:val="en-US"/>
-        </w:rPr>
-      </w:pPr>
-    </w:p>
-    <w:p>
-      <w:pPr>
-        <w:rPr>
-          <w:ins w:id="51" w:author="Paul Brandt" w:date="2020-03-23T11:49:00Z"/>
-          <w:lang w:val="en-US"/>
-        </w:rPr>
-      </w:pPr>
-      <w:ins w:id="52" w:author="Paul Brandt" w:date="2020-03-23T11:47:00Z">
+          <w:del w:id="53" w:author="Brandt, P. (Paul)" w:date="2020-03-23T11:06:00Z"/>
+          <w:lang w:val="en-US"/>
+        </w:rPr>
+      </w:pPr>
+    </w:p>
+    <w:p>
+      <w:pPr>
+        <w:rPr>
+          <w:ins w:id="54" w:author="Brandt, P. (Paul)" w:date="2020-03-23T11:49:00Z"/>
+          <w:lang w:val="en-US"/>
+        </w:rPr>
+      </w:pPr>
+      <w:ins w:id="55" w:author="Brandt, P. (Paul)" w:date="2020-03-23T11:47:00Z">
         <w:r>
           <w:rPr>
             <w:lang w:val="en-US"/>
@@ -1002,7 +1012,7 @@
           <w:t>section 3.2</w:t>
         </w:r>
       </w:ins>
-      <w:ins w:id="53" w:author="Paul Brandt" w:date="2020-03-23T11:48:00Z">
+      <w:ins w:id="56" w:author="Brandt, P. (Paul)" w:date="2020-03-23T11:48:00Z">
         <w:r>
           <w:rPr>
             <w:lang w:val="en-US"/>
@@ -1022,7 +1032,7 @@
           <w:t xml:space="preserve"> further elaborate on faithfulness</w:t>
         </w:r>
       </w:ins>
-      <w:ins w:id="54" w:author="Paul Brandt" w:date="2020-03-23T12:04:00Z">
+      <w:ins w:id="57" w:author="Brandt, P. (Paul)" w:date="2020-03-23T12:04:00Z">
         <w:r>
           <w:rPr>
             <w:lang w:val="en-US"/>
@@ -1030,7 +1040,7 @@
           <w:t>, not in terms of language but of models</w:t>
         </w:r>
       </w:ins>
-      <w:ins w:id="55" w:author="Paul Brandt" w:date="2020-03-23T12:05:00Z">
+      <w:ins w:id="58" w:author="Brandt, P. (Paul)" w:date="2020-03-23T12:05:00Z">
         <w:r>
           <w:rPr>
             <w:lang w:val="en-US"/>
@@ -1038,7 +1048,7 @@
           <w:t xml:space="preserve">. I can do this </w:t>
         </w:r>
       </w:ins>
-      <w:ins w:id="56" w:author="Paul Brandt" w:date="2020-03-23T11:48:00Z">
+      <w:ins w:id="59" w:author="Brandt, P. (Paul)" w:date="2020-03-23T11:48:00Z">
         <w:r>
           <w:rPr>
             <w:lang w:val="en-US"/>
@@ -1046,7 +1056,7 @@
           <w:t xml:space="preserve">in terms of the semantic meaning, </w:t>
         </w:r>
       </w:ins>
-      <w:ins w:id="57" w:author="Paul Brandt" w:date="2020-03-23T12:05:00Z">
+      <w:ins w:id="60" w:author="Brandt, P. (Paul)" w:date="2020-03-23T12:05:00Z">
         <w:r>
           <w:rPr>
             <w:lang w:val="en-US"/>
@@ -1054,7 +1064,7 @@
           <w:t xml:space="preserve">but need to include </w:t>
         </w:r>
       </w:ins>
-      <w:ins w:id="58" w:author="Paul Brandt" w:date="2020-03-23T11:49:00Z">
+      <w:ins w:id="61" w:author="Brandt, P. (Paul)" w:date="2020-03-23T11:49:00Z">
         <w:r>
           <w:rPr>
             <w:lang w:val="en-US"/>
@@ -1062,7 +1072,7 @@
           <w:t>the pragmatic meaning</w:t>
         </w:r>
       </w:ins>
-      <w:ins w:id="59" w:author="Paul Brandt" w:date="2020-03-23T12:05:00Z">
+      <w:ins w:id="62" w:author="Brandt, P. (Paul)" w:date="2020-03-23T12:05:00Z">
         <w:r>
           <w:rPr>
             <w:lang w:val="en-US"/>
@@ -1070,7 +1080,7 @@
           <w:t xml:space="preserve"> into it</w:t>
         </w:r>
       </w:ins>
-      <w:ins w:id="60" w:author="Paul Brandt" w:date="2020-03-23T11:49:00Z">
+      <w:ins w:id="63" w:author="Brandt, P. (Paul)" w:date="2020-03-23T11:49:00Z">
         <w:r>
           <w:rPr>
             <w:lang w:val="en-US"/>
@@ -1078,7 +1088,7 @@
           <w:t>. I will take 2</w:t>
         </w:r>
       </w:ins>
-      <w:ins w:id="61" w:author="Paul Brandt" w:date="2020-03-23T11:50:00Z">
+      <w:ins w:id="64" w:author="Brandt, P. (Paul)" w:date="2020-03-23T11:50:00Z">
         <w:r>
           <w:rPr>
             <w:lang w:val="en-US"/>
@@ -1086,7 +1096,7 @@
           <w:t xml:space="preserve">-4 </w:t>
         </w:r>
       </w:ins>
-      <w:ins w:id="62" w:author="Paul Brandt" w:date="2020-03-23T11:49:00Z">
+      <w:ins w:id="65" w:author="Brandt, P. (Paul)" w:date="2020-03-23T11:49:00Z">
         <w:r>
           <w:rPr>
             <w:lang w:val="en-US"/>
@@ -1100,7 +1110,7 @@
           <w:t>an alternative. If I fa</w:t>
         </w:r>
       </w:ins>
-      <w:ins w:id="63" w:author="Paul Brandt" w:date="2020-03-23T11:50:00Z">
+      <w:ins w:id="66" w:author="Brandt, P. (Paul)" w:date="2020-03-23T11:50:00Z">
         <w:r>
           <w:rPr>
             <w:lang w:val="en-US"/>
@@ -1108,7 +1118,7 @@
           <w:t>i</w:t>
         </w:r>
       </w:ins>
-      <w:ins w:id="64" w:author="Paul Brandt" w:date="2020-03-23T11:49:00Z">
+      <w:ins w:id="67" w:author="Brandt, P. (Paul)" w:date="2020-03-23T11:49:00Z">
         <w:r>
           <w:rPr>
             <w:lang w:val="en-US"/>
@@ -1116,7 +1126,7 @@
           <w:t>l to achieve anything in th</w:t>
         </w:r>
       </w:ins>
-      <w:ins w:id="65" w:author="Paul Brandt" w:date="2020-03-23T11:50:00Z">
+      <w:ins w:id="68" w:author="Brandt, P. (Paul)" w:date="2020-03-23T11:50:00Z">
         <w:r>
           <w:rPr>
             <w:lang w:val="en-US"/>
@@ -1124,7 +1134,7 @@
           <w:t xml:space="preserve">at period </w:t>
         </w:r>
       </w:ins>
-      <w:ins w:id="66" w:author="Paul Brandt" w:date="2020-03-23T11:49:00Z">
+      <w:ins w:id="69" w:author="Brandt, P. (Paul)" w:date="2020-03-23T11:49:00Z">
         <w:r>
           <w:rPr>
             <w:lang w:val="en-US"/>
@@ -1132,7 +1142,7 @@
           <w:t>I’m afraid we should skip it</w:t>
         </w:r>
       </w:ins>
-      <w:ins w:id="67" w:author="Paul Brandt" w:date="2020-03-23T11:50:00Z">
+      <w:ins w:id="70" w:author="Brandt, P. (Paul)" w:date="2020-03-23T11:50:00Z">
         <w:r>
           <w:rPr>
             <w:lang w:val="en-US"/>
@@ -1146,7 +1156,7 @@
           <w:t xml:space="preserve">future work, in </w:t>
         </w:r>
       </w:ins>
-      <w:ins w:id="68" w:author="Paul Brandt" w:date="2020-03-23T11:51:00Z">
+      <w:ins w:id="71" w:author="Brandt, P. (Paul)" w:date="2020-03-23T11:51:00Z">
         <w:r>
           <w:rPr>
             <w:lang w:val="en-US"/>
@@ -1154,7 +1164,7 @@
           <w:t>favor of</w:t>
         </w:r>
       </w:ins>
-      <w:ins w:id="69" w:author="Paul Brandt" w:date="2020-03-23T11:50:00Z">
+      <w:ins w:id="72" w:author="Brandt, P. (Paul)" w:date="2020-03-23T11:50:00Z">
         <w:r>
           <w:rPr>
             <w:lang w:val="en-US"/>
@@ -1162,7 +1172,7 @@
           <w:t xml:space="preserve"> </w:t>
         </w:r>
       </w:ins>
-      <w:ins w:id="70" w:author="Paul Brandt" w:date="2020-03-23T11:51:00Z">
+      <w:ins w:id="73" w:author="Brandt, P. (Paul)" w:date="2020-03-23T11:51:00Z">
         <w:r>
           <w:rPr>
             <w:lang w:val="en-US"/>
@@ -1186,7 +1196,7 @@
     <w:p>
       <w:pPr>
         <w:rPr>
-          <w:ins w:id="71" w:author="Paul Brandt [4]" w:date="2020-03-21T16:06:00Z"/>
+          <w:ins w:id="74" w:author="Brandt, P. (Paul)" w:date="2020-03-21T16:06:00Z"/>
           <w:lang w:val="en-US"/>
         </w:rPr>
       </w:pPr>
@@ -1229,34 +1239,28 @@
         <w:rPr>
           <w:lang w:val="en-US"/>
         </w:rPr>
+        <w:lastRenderedPageBreak/>
         <w:t xml:space="preserve">Considering the ASM as an architecture </w:t>
       </w:r>
-      <w:commentRangeStart w:id="72"/>
+      <w:commentRangeStart w:id="75"/>
       <w:r>
         <w:rPr>
           <w:lang w:val="en-US"/>
         </w:rPr>
         <w:t xml:space="preserve">view </w:t>
       </w:r>
-      <w:commentRangeEnd w:id="72"/>
+      <w:commentRangeEnd w:id="75"/>
       <w:r>
         <w:rPr>
           <w:rStyle w:val="CommentReference"/>
         </w:rPr>
-        <w:commentReference w:id="72"/>
-      </w:r>
-      <w:r>
-        <w:rPr>
-          <w:lang w:val="en-US"/>
-        </w:rPr>
-        <w:t xml:space="preserve">of the system has major impacts: not only is it a first class description of the system, but it also better supports the links with the other </w:t>
-      </w:r>
-      <w:r>
-        <w:rPr>
-          <w:lang w:val="en-US"/>
-        </w:rPr>
-        <w:lastRenderedPageBreak/>
-        <w:t>concerns of the system's architecture. Designing the architecture of a system indeed boils down to addressing the expected qualities of the system, the famous –ilities: security, scalability, extensibility, and many more. There are many approaches to system’s architecture design, but they all converge to ensuring the quality of the system. Architecture as quality assurance was a main R&amp;D topic in the 90’s. It is still today, although it may seem these concerns vanished. The platforms now hide the quality aspects.</w:t>
+        <w:commentReference w:id="75"/>
+      </w:r>
+      <w:r>
+        <w:rPr>
+          <w:lang w:val="en-US"/>
+        </w:rPr>
+        <w:t>of the system has major impacts: not only is it a first class description of the system, but it also better supports the links with the other concerns of the system's architecture. Designing the architecture of a system indeed boils down to addressing the expected qualities of the system, the famous –ilities: security, scalability, extensibility, and many more. There are many approaches to system’s architecture design, but they all converge to ensuring the quality of the system. Architecture as quality assurance was a main R&amp;D topic in the 90’s. It is still today, although it may seem these concerns vanished. The platforms now hide the quality aspects.</w:t>
       </w:r>
     </w:p>
     <w:p>
@@ -1272,19 +1276,19 @@
         </w:rPr>
         <w:t xml:space="preserve">The quality concerns always relate either to the entities of the domain, or to the functional aspects of the system. When we address security of the system, we mean the security of the information managed by the system. When we address the scalability of the system, we mean the capacity of the functions of the system to support an </w:t>
       </w:r>
-      <w:commentRangeStart w:id="73"/>
+      <w:commentRangeStart w:id="76"/>
       <w:r>
         <w:rPr>
           <w:lang w:val="en-US"/>
         </w:rPr>
         <w:t>increase in its usage</w:t>
       </w:r>
-      <w:commentRangeEnd w:id="73"/>
+      <w:commentRangeEnd w:id="76"/>
       <w:r>
         <w:rPr>
           <w:rStyle w:val="CommentReference"/>
         </w:rPr>
-        <w:commentReference w:id="73"/>
+        <w:commentReference w:id="76"/>
       </w:r>
       <w:r>
         <w:rPr>
@@ -1306,19 +1310,19 @@
         </w:rPr>
         <w:t xml:space="preserve">Example of the </w:t>
       </w:r>
-      <w:commentRangeStart w:id="74"/>
+      <w:commentRangeStart w:id="77"/>
       <w:r>
         <w:rPr>
           <w:lang w:val="en-US"/>
         </w:rPr>
         <w:t>RMIAS</w:t>
       </w:r>
-      <w:commentRangeEnd w:id="74"/>
+      <w:commentRangeEnd w:id="77"/>
       <w:r>
         <w:rPr>
           <w:rStyle w:val="CommentReference"/>
         </w:rPr>
-        <w:commentReference w:id="74"/>
+        <w:commentReference w:id="77"/>
       </w:r>
     </w:p>
     <w:p>
@@ -1341,8 +1345,8 @@
           <w:lang w:val="en-US"/>
         </w:rPr>
       </w:pPr>
-      <w:bookmarkStart w:id="75" w:name="_1ikycp88pzko" w:colFirst="0" w:colLast="0"/>
-      <w:bookmarkEnd w:id="75"/>
+      <w:bookmarkStart w:id="78" w:name="_1ikycp88pzko" w:colFirst="0" w:colLast="0"/>
+      <w:bookmarkEnd w:id="78"/>
       <w:r>
         <w:rPr>
           <w:b/>
@@ -1366,26 +1370,26 @@
         </w:rPr>
         <w:t>Addressing the semantic concern of a system’s architecture is not new</w:t>
       </w:r>
-      <w:ins w:id="76" w:author="Paul Brandt" w:date="2020-03-23T13:22:00Z">
+      <w:ins w:id="79" w:author="Brandt, P. (Paul)" w:date="2020-03-23T13:22:00Z">
         <w:r>
           <w:rPr>
             <w:lang w:val="en-US"/>
           </w:rPr>
           <w:t xml:space="preserve"> </w:t>
         </w:r>
-        <w:commentRangeStart w:id="77"/>
+        <w:commentRangeStart w:id="80"/>
         <w:r>
           <w:rPr>
             <w:lang w:val="en-US"/>
           </w:rPr>
           <w:t>[REFS]</w:t>
         </w:r>
-        <w:commentRangeEnd w:id="77"/>
+        <w:commentRangeEnd w:id="80"/>
         <w:r>
           <w:rPr>
             <w:rStyle w:val="CommentReference"/>
           </w:rPr>
-          <w:commentReference w:id="77"/>
+          <w:commentReference w:id="80"/>
         </w:r>
       </w:ins>
       <w:r>
@@ -1394,8 +1398,8 @@
         </w:rPr>
         <w:t xml:space="preserve">, and most approaches that integrate the principle of multiple viewpoints </w:t>
       </w:r>
-      <w:commentRangeStart w:id="78"/>
-      <w:ins w:id="79" w:author="Paul Brandt [5]" w:date="2020-03-23T13:27:00Z">
+      <w:commentRangeStart w:id="81"/>
+      <w:ins w:id="82" w:author="Brandt, P. (Paul)" w:date="2020-03-23T13:27:00Z">
         <w:r>
           <w:rPr>
             <w:lang w:val="en-US"/>
@@ -1403,16 +1407,16 @@
           <w:t>mention semantics at various levels but fail to address it in more than abstract terms</w:t>
         </w:r>
       </w:ins>
-      <w:commentRangeEnd w:id="78"/>
-      <w:ins w:id="80" w:author="Paul Brandt [5]" w:date="2020-03-23T13:29:00Z">
+      <w:commentRangeEnd w:id="81"/>
+      <w:ins w:id="83" w:author="Brandt, P. (Paul)" w:date="2020-03-23T13:29:00Z">
         <w:r>
           <w:rPr>
             <w:rStyle w:val="CommentReference"/>
           </w:rPr>
-          <w:commentReference w:id="78"/>
-        </w:r>
-      </w:ins>
-      <w:del w:id="81" w:author="Paul Brandt [5]" w:date="2020-03-23T13:27:00Z">
+          <w:commentReference w:id="81"/>
+        </w:r>
+      </w:ins>
+      <w:del w:id="84" w:author="Brandt, P. (Paul)" w:date="2020-03-23T13:27:00Z">
         <w:r>
           <w:rPr>
             <w:lang w:val="en-US"/>
@@ -1430,11 +1434,11 @@
     <w:p>
       <w:pPr>
         <w:rPr>
-          <w:ins w:id="82" w:author="Brandt, P. (Paul)" w:date="2020-03-23T13:46:00Z"/>
-          <w:lang w:val="en-US"/>
-        </w:rPr>
-      </w:pPr>
-      <w:ins w:id="83" w:author="Paul Brandt [6]" w:date="2020-03-23T13:30:00Z">
+          <w:ins w:id="85" w:author="Brandt, P. (Paul) [2]" w:date="2020-03-23T13:46:00Z"/>
+          <w:lang w:val="en-US"/>
+        </w:rPr>
+      </w:pPr>
+      <w:ins w:id="86" w:author="Brandt, P. (Paul)" w:date="2020-03-23T13:30:00Z">
         <w:r>
           <w:rPr>
             <w:lang w:val="en-US"/>
@@ -1442,7 +1446,7 @@
           <w:t xml:space="preserve">The notion on semantic coherence can be seen in object-orientation (OO) as well, where the class can be seen as a construct similar to a semantic monolith. Indeed, OO does a very good job at enforcing a reciprocity between data and data operations. However, as a model OO can only provide for an informal “representation” relation with reality as depicted in </w:t>
         </w:r>
       </w:ins>
-      <w:ins w:id="84" w:author="Paul Brandt [6]" w:date="2020-03-23T13:32:00Z">
+      <w:ins w:id="87" w:author="Brandt, P. (Paul)" w:date="2020-03-23T13:32:00Z">
         <w:r>
           <w:rPr>
             <w:lang w:val="en-US"/>
@@ -1450,7 +1454,7 @@
           <w:t>Fig. 2-2</w:t>
         </w:r>
       </w:ins>
-      <w:ins w:id="85" w:author="Paul Brandt [6]" w:date="2020-03-23T13:30:00Z">
+      <w:ins w:id="88" w:author="Brandt, P. (Paul)" w:date="2020-03-23T13:30:00Z">
         <w:r>
           <w:rPr>
             <w:lang w:val="en-US"/>
@@ -1472,7 +1476,7 @@
           <w:t>.</w:t>
         </w:r>
       </w:ins>
-      <w:ins w:id="86" w:author="Paul Brandt [6]" w:date="2020-03-23T13:37:00Z">
+      <w:ins w:id="89" w:author="Brandt, P. (Paul)" w:date="2020-03-23T13:37:00Z">
         <w:r>
           <w:rPr>
             <w:lang w:val="en-US"/>
@@ -1480,7 +1484,7 @@
           <w:t xml:space="preserve"> Consequently it cannot respond to principle 3.1.</w:t>
         </w:r>
       </w:ins>
-      <w:ins w:id="87" w:author="Paul Brandt [6]" w:date="2020-03-23T13:30:00Z">
+      <w:ins w:id="90" w:author="Brandt, P. (Paul)" w:date="2020-03-23T13:30:00Z">
         <w:r>
           <w:rPr>
             <w:lang w:val="en-US"/>
@@ -1488,7 +1492,7 @@
           <w:t xml:space="preserve"> </w:t>
         </w:r>
       </w:ins>
-      <w:ins w:id="88" w:author="Paul Brandt [6]" w:date="2020-03-23T13:34:00Z">
+      <w:ins w:id="91" w:author="Brandt, P. (Paul)" w:date="2020-03-23T13:34:00Z">
         <w:r>
           <w:rPr>
             <w:lang w:val="en-US"/>
@@ -1496,7 +1500,7 @@
           <w:t xml:space="preserve">Furthermore, </w:t>
         </w:r>
       </w:ins>
-      <w:ins w:id="89" w:author="Paul Brandt [6]" w:date="2020-03-23T13:30:00Z">
+      <w:ins w:id="92" w:author="Brandt, P. (Paul)" w:date="2020-03-23T13:30:00Z">
         <w:r>
           <w:rPr>
             <w:lang w:val="en-US"/>
@@ -1504,7 +1508,7 @@
           <w:t xml:space="preserve">OO </w:t>
         </w:r>
       </w:ins>
-      <w:ins w:id="90" w:author="Paul Brandt [6]" w:date="2020-03-23T13:34:00Z">
+      <w:ins w:id="93" w:author="Brandt, P. (Paul)" w:date="2020-03-23T13:34:00Z">
         <w:r>
           <w:rPr>
             <w:lang w:val="en-US"/>
@@ -1517,7 +1521,7 @@
           </w:rPr>
           <w:t xml:space="preserve">coherence, </w:t>
         </w:r>
-        <w:commentRangeStart w:id="91"/>
+        <w:commentRangeStart w:id="94"/>
         <w:r>
           <w:rPr>
             <w:lang w:val="en-US"/>
@@ -1525,7 +1529,7 @@
           <w:t xml:space="preserve">but </w:t>
         </w:r>
       </w:ins>
-      <w:ins w:id="92" w:author="Paul Brandt [6]" w:date="2020-03-23T13:44:00Z">
+      <w:ins w:id="95" w:author="Brandt, P. (Paul)" w:date="2020-03-23T13:44:00Z">
         <w:r>
           <w:rPr>
             <w:lang w:val="en-US"/>
@@ -1533,7 +1537,7 @@
           <w:t xml:space="preserve">Principle </w:t>
         </w:r>
       </w:ins>
-      <w:ins w:id="93" w:author="Paul Brandt [6]" w:date="2020-03-23T13:45:00Z">
+      <w:ins w:id="96" w:author="Brandt, P. (Paul)" w:date="2020-03-23T13:45:00Z">
         <w:r>
           <w:rPr>
             <w:lang w:val="en-US"/>
@@ -1541,7 +1545,7 @@
           <w:t>2.2 …</w:t>
         </w:r>
       </w:ins>
-      <w:ins w:id="94" w:author="Paul Brandt [6]" w:date="2020-03-23T13:30:00Z">
+      <w:ins w:id="97" w:author="Brandt, P. (Paul)" w:date="2020-03-23T13:30:00Z">
         <w:r>
           <w:rPr>
             <w:lang w:val="en-US"/>
@@ -1549,32 +1553,32 @@
           <w:t>.</w:t>
         </w:r>
       </w:ins>
-      <w:commentRangeEnd w:id="91"/>
-      <w:ins w:id="95" w:author="Paul Brandt [6]" w:date="2020-03-23T13:45:00Z">
+      <w:commentRangeEnd w:id="94"/>
+      <w:ins w:id="98" w:author="Brandt, P. (Paul)" w:date="2020-03-23T13:45:00Z">
         <w:r>
           <w:rPr>
             <w:rStyle w:val="CommentReference"/>
           </w:rPr>
-          <w:commentReference w:id="91"/>
-        </w:r>
-      </w:ins>
-    </w:p>
-    <w:p>
-      <w:pPr>
-        <w:rPr>
-          <w:ins w:id="96" w:author="Brandt, P. (Paul)" w:date="2020-03-23T13:46:00Z"/>
-          <w:lang w:val="en-US"/>
-        </w:rPr>
-      </w:pPr>
-    </w:p>
-    <w:p>
-      <w:pPr>
-        <w:rPr>
-          <w:ins w:id="97" w:author="Brandt, P. (Paul)" w:date="2020-03-23T13:49:00Z"/>
-          <w:lang w:val="en-US"/>
-        </w:rPr>
-      </w:pPr>
-      <w:ins w:id="98" w:author="Brandt, P. (Paul)" w:date="2020-03-23T13:47:00Z">
+          <w:commentReference w:id="94"/>
+        </w:r>
+      </w:ins>
+    </w:p>
+    <w:p>
+      <w:pPr>
+        <w:rPr>
+          <w:ins w:id="99" w:author="Brandt, P. (Paul) [2]" w:date="2020-03-23T13:46:00Z"/>
+          <w:lang w:val="en-US"/>
+        </w:rPr>
+      </w:pPr>
+    </w:p>
+    <w:p>
+      <w:pPr>
+        <w:rPr>
+          <w:ins w:id="100" w:author="Brandt, P. (Paul) [2]" w:date="2020-03-23T13:49:00Z"/>
+          <w:lang w:val="en-US"/>
+        </w:rPr>
+      </w:pPr>
+      <w:ins w:id="101" w:author="Brandt, P. (Paul) [2]" w:date="2020-03-23T13:47:00Z">
         <w:r>
           <w:rPr>
             <w:lang w:val="en-US"/>
@@ -1582,7 +1586,7 @@
           <w:t>Shortcomings or consequences of the principles: do we see some? Then these are to be discuss</w:t>
         </w:r>
       </w:ins>
-      <w:ins w:id="99" w:author="Brandt, P. (Paul)" w:date="2020-03-23T13:48:00Z">
+      <w:ins w:id="102" w:author="Brandt, P. (Paul) [2]" w:date="2020-03-23T13:48:00Z">
         <w:r>
           <w:rPr>
             <w:lang w:val="en-US"/>
@@ -1594,11 +1598,11 @@
     <w:p>
       <w:pPr>
         <w:rPr>
-          <w:ins w:id="100" w:author="Brandt, P. (Paul)" w:date="2020-03-23T13:49:00Z"/>
-          <w:lang w:val="en-US"/>
-        </w:rPr>
-      </w:pPr>
-      <w:ins w:id="101" w:author="Brandt, P. (Paul)" w:date="2020-03-23T13:49:00Z">
+          <w:ins w:id="103" w:author="Brandt, P. (Paul) [2]" w:date="2020-03-23T13:49:00Z"/>
+          <w:lang w:val="en-US"/>
+        </w:rPr>
+      </w:pPr>
+      <w:ins w:id="104" w:author="Brandt, P. (Paul) [2]" w:date="2020-03-23T13:49:00Z">
         <w:r>
           <w:rPr>
             <w:lang w:val="en-US"/>
@@ -1615,11 +1619,11 @@
           <w:numId w:val="3"/>
         </w:numPr>
         <w:rPr>
-          <w:ins w:id="102" w:author="Brandt, P. (Paul)" w:date="2020-03-23T13:51:00Z"/>
-          <w:lang w:val="en-US"/>
-        </w:rPr>
-      </w:pPr>
-      <w:ins w:id="103" w:author="Brandt, P. (Paul)" w:date="2020-03-23T13:49:00Z">
+          <w:ins w:id="105" w:author="Brandt, P. (Paul) [2]" w:date="2020-03-23T13:51:00Z"/>
+          <w:lang w:val="en-US"/>
+        </w:rPr>
+      </w:pPr>
+      <w:ins w:id="106" w:author="Brandt, P. (Paul) [2]" w:date="2020-03-23T13:49:00Z">
         <w:r>
           <w:rPr>
             <w:lang w:val="en-US"/>
@@ -1633,7 +1637,7 @@
           <w:t xml:space="preserve"> ontology and the data it holds, and </w:t>
         </w:r>
       </w:ins>
-      <w:ins w:id="104" w:author="Brandt, P. (Paul)" w:date="2020-03-23T13:50:00Z">
+      <w:ins w:id="107" w:author="Brandt, P. (Paul) [2]" w:date="2020-03-23T13:50:00Z">
         <w:r>
           <w:rPr>
             <w:lang w:val="en-US"/>
@@ -1641,7 +1645,7 @@
           <w:t>the</w:t>
         </w:r>
       </w:ins>
-      <w:ins w:id="105" w:author="Brandt, P. (Paul)" w:date="2020-03-23T13:49:00Z">
+      <w:ins w:id="108" w:author="Brandt, P. (Paul) [2]" w:date="2020-03-23T13:49:00Z">
         <w:r>
           <w:rPr>
             <w:lang w:val="en-US"/>
@@ -1649,7 +1653,7 @@
           <w:t xml:space="preserve"> </w:t>
         </w:r>
       </w:ins>
-      <w:ins w:id="106" w:author="Brandt, P. (Paul)" w:date="2020-03-23T13:50:00Z">
+      <w:ins w:id="109" w:author="Brandt, P. (Paul) [2]" w:date="2020-03-23T13:50:00Z">
         <w:r>
           <w:rPr>
             <w:lang w:val="en-US"/>
@@ -1663,7 +1667,7 @@
           <w:t xml:space="preserve"> that are hold by other components</w:t>
         </w:r>
       </w:ins>
-      <w:ins w:id="107" w:author="Brandt, P. (Paul)" w:date="2020-03-23T13:51:00Z">
+      <w:ins w:id="110" w:author="Brandt, P. (Paul) [2]" w:date="2020-03-23T13:51:00Z">
         <w:r>
           <w:rPr>
             <w:lang w:val="en-US"/>
@@ -1671,7 +1675,7 @@
           <w:t xml:space="preserve"> in local databases</w:t>
         </w:r>
       </w:ins>
-      <w:ins w:id="108" w:author="Brandt, P. (Paul)" w:date="2020-03-23T13:50:00Z">
+      <w:ins w:id="111" w:author="Brandt, P. (Paul) [2]" w:date="2020-03-23T13:50:00Z">
         <w:r>
           <w:rPr>
             <w:lang w:val="en-US"/>
@@ -1685,7 +1689,7 @@
           <w:t xml:space="preserve">separated into the semantic view, what can remain </w:t>
         </w:r>
       </w:ins>
-      <w:ins w:id="109" w:author="Brandt, P. (Paul)" w:date="2020-03-23T13:51:00Z">
+      <w:ins w:id="112" w:author="Brandt, P. (Paul) [2]" w:date="2020-03-23T13:51:00Z">
         <w:r>
           <w:rPr>
             <w:lang w:val="en-US"/>
@@ -1693,7 +1697,7 @@
           <w:t>under control of the components</w:t>
         </w:r>
       </w:ins>
-      <w:ins w:id="110" w:author="Brandt, P. (Paul)" w:date="2020-03-23T14:04:00Z">
+      <w:ins w:id="113" w:author="Brandt, P. (Paul) [2]" w:date="2020-03-23T14:04:00Z">
         <w:r>
           <w:rPr>
             <w:lang w:val="en-US"/>
@@ -1701,7 +1705,7 @@
           <w:t>, how is their relationship</w:t>
         </w:r>
       </w:ins>
-      <w:ins w:id="111" w:author="Brandt, P. (Paul)" w:date="2020-03-23T13:51:00Z">
+      <w:ins w:id="114" w:author="Brandt, P. (Paul) [2]" w:date="2020-03-23T13:51:00Z">
         <w:r>
           <w:rPr>
             <w:lang w:val="en-US"/>
@@ -1721,8 +1725,6 @@
           <w:lang w:val="en-US"/>
         </w:rPr>
       </w:pPr>
-      <w:bookmarkStart w:id="112" w:name="_GoBack"/>
-      <w:bookmarkEnd w:id="112"/>
     </w:p>
     <w:sectPr>
       <w:pgSz w:w="11909" w:h="16834"/>
@@ -1736,7 +1738,7 @@
 
 <file path=word/comments.xml><?xml version="1.0" encoding="utf-8"?>
 <w:comments xmlns:wpc="http://schemas.microsoft.com/office/word/2010/wordprocessingCanvas" xmlns:cx="http://schemas.microsoft.com/office/drawing/2014/chartex" xmlns:cx1="http://schemas.microsoft.com/office/drawing/2015/9/8/chartex" xmlns:cx2="http://schemas.microsoft.com/office/drawing/2015/10/21/chartex" xmlns:cx3="http://schemas.microsoft.com/office/drawing/2016/5/9/chartex" xmlns:cx4="http://schemas.microsoft.com/office/drawing/2016/5/10/chartex" xmlns:cx5="http://schemas.microsoft.com/office/drawing/2016/5/11/chartex" xmlns:cx6="http://schemas.microsoft.com/office/drawing/2016/5/12/chartex" xmlns:cx7="http://schemas.microsoft.com/office/drawing/2016/5/13/chartex" xmlns:cx8="http://schemas.microsoft.com/office/drawing/2016/5/14/chartex" xmlns:mc="http://schemas.openxmlformats.org/markup-compatibility/2006" xmlns:aink="http://schemas.microsoft.com/office/drawing/2016/ink" xmlns:am3d="http://schemas.microsoft.com/office/drawing/2017/model3d" xmlns:o="urn:schemas-microsoft-com:office:office" xmlns:r="http://schemas.openxmlformats.org/officeDocument/2006/relationships" xmlns:m="http://schemas.openxmlformats.org/officeDocument/2006/math" xmlns:v="urn:schemas-microsoft-com:vml" xmlns:wp14="http://schemas.microsoft.com/office/word/2010/wordprocessingDrawing" xmlns:wp="http://schemas.openxmlformats.org/drawingml/2006/wordprocessingDrawing" xmlns:w10="urn:schemas-microsoft-com:office:word" xmlns:w="http://schemas.openxmlformats.org/wordprocessingml/2006/main" xmlns:w14="http://schemas.microsoft.com/office/word/2010/wordml" xmlns:w15="http://schemas.microsoft.com/office/word/2012/wordml" xmlns:w16cid="http://schemas.microsoft.com/office/word/2016/wordml/cid" xmlns:w16se="http://schemas.microsoft.com/office/word/2015/wordml/symex" xmlns:wpg="http://schemas.microsoft.com/office/word/2010/wordprocessingGroup" xmlns:wpi="http://schemas.microsoft.com/office/word/2010/wordprocessingInk" xmlns:wne="http://schemas.microsoft.com/office/word/2006/wordml" xmlns:wps="http://schemas.microsoft.com/office/word/2010/wordprocessingShape" mc:Ignorable="w14 w15 w16se w16cid wp14">
-  <w:comment w:id="2" w:author="Paul Brandt" w:date="2020-03-21T12:46:00Z" w:initials="PB">
+  <w:comment w:id="4" w:author="Brandt, P. (Paul)" w:date="2020-03-21T12:46:00Z" w:initials="PB">
     <w:p>
       <w:pPr>
         <w:pStyle w:val="CommentText"/>
@@ -1765,7 +1767,7 @@
       </w:r>
     </w:p>
   </w:comment>
-  <w:comment w:id="4" w:author="Paul Brandt [2]" w:date="2020-03-21T15:34:00Z" w:initials="PB">
+  <w:comment w:id="7" w:author="Brandt, P. (Paul)" w:date="2020-03-21T15:34:00Z" w:initials="PB">
     <w:p>
       <w:pPr>
         <w:pStyle w:val="CommentText"/>
@@ -1842,7 +1844,7 @@
       </w:r>
     </w:p>
   </w:comment>
-  <w:comment w:id="8" w:author="Paul Brandt [3]" w:date="2020-03-21T15:43:00Z" w:initials="PB">
+  <w:comment w:id="11" w:author="Brandt, P. (Paul)" w:date="2020-03-21T15:43:00Z" w:initials="PB">
     <w:p>
       <w:pPr>
         <w:pStyle w:val="CommentText"/>
@@ -1865,7 +1867,7 @@
       </w:r>
     </w:p>
   </w:comment>
-  <w:comment w:id="72" w:author="Paul Brandt" w:date="2020-03-23T12:22:00Z" w:initials="BP(">
+  <w:comment w:id="75" w:author="Brandt, P. (Paul)" w:date="2020-03-23T12:22:00Z" w:initials="BP(">
     <w:p>
       <w:pPr>
         <w:pStyle w:val="CommentText"/>
@@ -1907,7 +1909,7 @@
       </w:r>
     </w:p>
   </w:comment>
-  <w:comment w:id="73" w:author="Paul Brandt" w:date="2020-03-23T12:25:00Z" w:initials="BP(">
+  <w:comment w:id="76" w:author="Brandt, P. (Paul)" w:date="2020-03-23T12:25:00Z" w:initials="BP(">
     <w:p>
       <w:pPr>
         <w:rPr>
@@ -2022,7 +2024,7 @@
       </w:r>
     </w:p>
   </w:comment>
-  <w:comment w:id="74" w:author="Paul Brandt" w:date="2020-03-23T13:12:00Z" w:initials="BP(">
+  <w:comment w:id="77" w:author="Brandt, P. (Paul)" w:date="2020-03-23T13:12:00Z" w:initials="BP(">
     <w:p>
       <w:pPr>
         <w:pStyle w:val="CommentText"/>
@@ -2099,7 +2101,7 @@
       </w:r>
     </w:p>
   </w:comment>
-  <w:comment w:id="77" w:author="Paul Brandt" w:date="2020-03-23T13:22:00Z" w:initials="BP(">
+  <w:comment w:id="80" w:author="Brandt, P. (Paul)" w:date="2020-03-23T13:22:00Z" w:initials="BP(">
     <w:p>
       <w:pPr>
         <w:pStyle w:val="CommentText"/>
@@ -2122,7 +2124,7 @@
       </w:r>
     </w:p>
   </w:comment>
-  <w:comment w:id="78" w:author="Paul Brandt [5]" w:date="2020-03-23T13:29:00Z" w:initials="BP(">
+  <w:comment w:id="81" w:author="Brandt, P. (Paul)" w:date="2020-03-23T13:29:00Z" w:initials="BP(">
     <w:p>
       <w:pPr>
         <w:pStyle w:val="CommentText"/>
@@ -2156,7 +2158,7 @@
       </w:r>
     </w:p>
   </w:comment>
-  <w:comment w:id="91" w:author="Paul Brandt [6]" w:date="2020-03-23T13:45:00Z" w:initials="BP(">
+  <w:comment w:id="94" w:author="Brandt, P. (Paul)" w:date="2020-03-23T13:45:00Z" w:initials="BP(">
     <w:p>
       <w:pPr>
         <w:pStyle w:val="CommentText"/>
@@ -2571,25 +2573,10 @@
 
 <file path=word/people.xml><?xml version="1.0" encoding="utf-8"?>
 <w15:people xmlns:wpc="http://schemas.microsoft.com/office/word/2010/wordprocessingCanvas" xmlns:cx="http://schemas.microsoft.com/office/drawing/2014/chartex" xmlns:cx1="http://schemas.microsoft.com/office/drawing/2015/9/8/chartex" xmlns:cx2="http://schemas.microsoft.com/office/drawing/2015/10/21/chartex" xmlns:cx3="http://schemas.microsoft.com/office/drawing/2016/5/9/chartex" xmlns:cx4="http://schemas.microsoft.com/office/drawing/2016/5/10/chartex" xmlns:cx5="http://schemas.microsoft.com/office/drawing/2016/5/11/chartex" xmlns:cx6="http://schemas.microsoft.com/office/drawing/2016/5/12/chartex" xmlns:cx7="http://schemas.microsoft.com/office/drawing/2016/5/13/chartex" xmlns:cx8="http://schemas.microsoft.com/office/drawing/2016/5/14/chartex" xmlns:mc="http://schemas.openxmlformats.org/markup-compatibility/2006" xmlns:aink="http://schemas.microsoft.com/office/drawing/2016/ink" xmlns:am3d="http://schemas.microsoft.com/office/drawing/2017/model3d" xmlns:o="urn:schemas-microsoft-com:office:office" xmlns:r="http://schemas.openxmlformats.org/officeDocument/2006/relationships" xmlns:m="http://schemas.openxmlformats.org/officeDocument/2006/math" xmlns:v="urn:schemas-microsoft-com:vml" xmlns:wp14="http://schemas.microsoft.com/office/word/2010/wordprocessingDrawing" xmlns:wp="http://schemas.openxmlformats.org/drawingml/2006/wordprocessingDrawing" xmlns:w10="urn:schemas-microsoft-com:office:word" xmlns:w="http://schemas.openxmlformats.org/wordprocessingml/2006/main" xmlns:w14="http://schemas.microsoft.com/office/word/2010/wordml" xmlns:w15="http://schemas.microsoft.com/office/word/2012/wordml" xmlns:w16cid="http://schemas.microsoft.com/office/word/2016/wordml/cid" xmlns:w16se="http://schemas.microsoft.com/office/word/2015/wordml/symex" xmlns:wpg="http://schemas.microsoft.com/office/word/2010/wordprocessingGroup" xmlns:wpi="http://schemas.microsoft.com/office/word/2010/wordprocessingInk" xmlns:wne="http://schemas.microsoft.com/office/word/2006/wordml" xmlns:wps="http://schemas.microsoft.com/office/word/2010/wordprocessingShape" mc:Ignorable="w14 w15 w16se w16cid wp14">
-  <w15:person w15:author="Paul Brandt">
-    <w15:presenceInfo w15:providerId="AD" w15:userId="S::paul.brandt@tno.nl::77bbe113-d7eb-4b63-8332-19fa5d5ef4d5"/>
-  </w15:person>
-  <w15:person w15:author="Paul Brandt [2]">
-    <w15:presenceInfo w15:providerId="AD" w15:userId="S::paul.brandt@tno.nl::77bbe113-d7eb-4b63-8332-19fa5d5ef4d5"/>
-  </w15:person>
-  <w15:person w15:author="Paul Brandt [3]">
-    <w15:presenceInfo w15:providerId="AD" w15:userId="S::paul.brandt@tno.nl::77bbe113-d7eb-4b63-8332-19fa5d5ef4d5"/>
-  </w15:person>
-  <w15:person w15:author="Paul Brandt [4]">
-    <w15:presenceInfo w15:providerId="AD" w15:userId="S::paul.brandt@tno.nl::77bbe113-d7eb-4b63-8332-19fa5d5ef4d5"/>
-  </w15:person>
-  <w15:person w15:author="Paul Brandt [5]">
-    <w15:presenceInfo w15:providerId="AD" w15:userId="S::paul.brandt@tno.nl::77bbe113-d7eb-4b63-8332-19fa5d5ef4d5"/>
-  </w15:person>
   <w15:person w15:author="Brandt, P. (Paul)">
     <w15:presenceInfo w15:providerId="AD" w15:userId="S::paul.brandt@tno.nl::77bbe113-d7eb-4b63-8332-19fa5d5ef4d5"/>
   </w15:person>
-  <w15:person w15:author="Paul Brandt [6]">
+  <w15:person w15:author="Brandt, P. (Paul) [2]">
     <w15:presenceInfo w15:providerId="AD" w15:userId="S::paul.brandt@tno.nl::77bbe113-d7eb-4b63-8332-19fa5d5ef4d5"/>
   </w15:person>
 </w15:people>
@@ -2760,8 +2747,11 @@
     <w:lsdException w:name="Table 3D effects 3" w:semiHidden="1" w:unhideWhenUsed="1"/>
     <w:lsdException w:name="Table Contemporary" w:semiHidden="1" w:unhideWhenUsed="1"/>
     <w:lsdException w:name="Table Elegant" w:semiHidden="1" w:unhideWhenUsed="1"/>
+    <w:lsdException w:name="Table Professional" w:semiHidden="1" w:unhideWhenUsed="1"/>
     <w:lsdException w:name="Table Subtle 1" w:semiHidden="1" w:unhideWhenUsed="1"/>
     <w:lsdException w:name="Table Subtle 2" w:semiHidden="1" w:unhideWhenUsed="1"/>
+    <w:lsdException w:name="Table Web 1" w:semiHidden="1" w:unhideWhenUsed="1"/>
+    <w:lsdException w:name="Table Web 2" w:semiHidden="1" w:unhideWhenUsed="1"/>
     <w:lsdException w:name="Table Web 3" w:semiHidden="1" w:unhideWhenUsed="1"/>
     <w:lsdException w:name="Balloon Text" w:semiHidden="1" w:unhideWhenUsed="1"/>
     <w:lsdException w:name="Table Grid" w:uiPriority="39"/>

</xml_diff>